<commit_message>
Fixes as required in review
</commit_message>
<xml_diff>
--- a/04_TechnicalSafetyConcept_LaneAssistance.docx
+++ b/04_TechnicalSafetyConcept_LaneAssistance.docx
@@ -15,9 +15,7 @@
         </w:rPr>
       </w:pPr>
       <w:bookmarkStart w:id="0" w:name="_gc2pz7m8v7e" w:colFirst="0" w:colLast="0"/>
-      <w:bookmarkStart w:id="1" w:name="_GoBack"/>
       <w:bookmarkEnd w:id="0"/>
-      <w:bookmarkEnd w:id="1"/>
       <w:r>
         <w:rPr>
           <w:noProof/>
@@ -130,8 +128,8 @@
           <w:szCs w:val="48"/>
         </w:rPr>
       </w:pPr>
-      <w:bookmarkStart w:id="2" w:name="_26sbew8fa0gp" w:colFirst="0" w:colLast="0"/>
-      <w:bookmarkEnd w:id="2"/>
+      <w:bookmarkStart w:id="1" w:name="_26sbew8fa0gp" w:colFirst="0" w:colLast="0"/>
+      <w:bookmarkEnd w:id="1"/>
     </w:p>
     <w:p>
       <w:pPr>
@@ -143,8 +141,8 @@
           <w:szCs w:val="48"/>
         </w:rPr>
       </w:pPr>
-      <w:bookmarkStart w:id="3" w:name="_1v0rwb789wl3" w:colFirst="0" w:colLast="0"/>
-      <w:bookmarkEnd w:id="3"/>
+      <w:bookmarkStart w:id="2" w:name="_1v0rwb789wl3" w:colFirst="0" w:colLast="0"/>
+      <w:bookmarkEnd w:id="2"/>
     </w:p>
     <w:p>
       <w:pPr>
@@ -155,8 +153,8 @@
           <w:szCs w:val="48"/>
         </w:rPr>
       </w:pPr>
-      <w:bookmarkStart w:id="4" w:name="_2468oyeg0eef" w:colFirst="0" w:colLast="0"/>
-      <w:bookmarkEnd w:id="4"/>
+      <w:bookmarkStart w:id="3" w:name="_2468oyeg0eef" w:colFirst="0" w:colLast="0"/>
+      <w:bookmarkEnd w:id="3"/>
     </w:p>
     <w:p/>
     <w:p/>
@@ -166,8 +164,8 @@
         <w:contextualSpacing w:val="0"/>
         <w:jc w:val="right"/>
       </w:pPr>
-      <w:bookmarkStart w:id="5" w:name="_ug35toubx59n" w:colFirst="0" w:colLast="0"/>
-      <w:bookmarkEnd w:id="5"/>
+      <w:bookmarkStart w:id="4" w:name="_ug35toubx59n" w:colFirst="0" w:colLast="0"/>
+      <w:bookmarkEnd w:id="4"/>
       <w:r>
         <w:rPr>
           <w:sz w:val="48"/>
@@ -225,8 +223,8 @@
           <w:szCs w:val="48"/>
         </w:rPr>
       </w:pPr>
-      <w:bookmarkStart w:id="6" w:name="_l0poj5uo1qme" w:colFirst="0" w:colLast="0"/>
-      <w:bookmarkEnd w:id="6"/>
+      <w:bookmarkStart w:id="5" w:name="_l0poj5uo1qme" w:colFirst="0" w:colLast="0"/>
+      <w:bookmarkEnd w:id="5"/>
       <w:r>
         <w:rPr>
           <w:noProof/>
@@ -285,8 +283,8 @@
           <w:szCs w:val="48"/>
         </w:rPr>
       </w:pPr>
-      <w:bookmarkStart w:id="7" w:name="_whbjx426p9hs" w:colFirst="0" w:colLast="0"/>
-      <w:bookmarkEnd w:id="7"/>
+      <w:bookmarkStart w:id="6" w:name="_whbjx426p9hs" w:colFirst="0" w:colLast="0"/>
+      <w:bookmarkEnd w:id="6"/>
       <w:r>
         <w:br w:type="page"/>
       </w:r>
@@ -302,8 +300,8 @@
           <w:szCs w:val="22"/>
         </w:rPr>
       </w:pPr>
-      <w:bookmarkStart w:id="8" w:name="_1t3h5sf" w:colFirst="0" w:colLast="0"/>
-      <w:bookmarkEnd w:id="8"/>
+      <w:bookmarkStart w:id="7" w:name="_1t3h5sf" w:colFirst="0" w:colLast="0"/>
+      <w:bookmarkEnd w:id="7"/>
       <w:r>
         <w:lastRenderedPageBreak/>
         <w:t>Document history</w:t>
@@ -763,8 +761,8 @@
                 <w:szCs w:val="22"/>
               </w:rPr>
             </w:pPr>
-            <w:bookmarkStart w:id="9" w:name="_2s8eyo1" w:colFirst="0" w:colLast="0"/>
-            <w:bookmarkEnd w:id="9"/>
+            <w:bookmarkStart w:id="8" w:name="_2s8eyo1" w:colFirst="0" w:colLast="0"/>
+            <w:bookmarkEnd w:id="8"/>
           </w:p>
         </w:tc>
         <w:tc>
@@ -808,8 +806,8 @@
         <w:spacing w:before="480" w:after="180" w:line="240" w:lineRule="auto"/>
         <w:contextualSpacing w:val="0"/>
       </w:pPr>
-      <w:bookmarkStart w:id="10" w:name="_dksuaje1rr9b" w:colFirst="0" w:colLast="0"/>
-      <w:bookmarkEnd w:id="10"/>
+      <w:bookmarkStart w:id="9" w:name="_dksuaje1rr9b" w:colFirst="0" w:colLast="0"/>
+      <w:bookmarkEnd w:id="9"/>
     </w:p>
     <w:p>
       <w:pPr>
@@ -818,8 +816,8 @@
         <w:spacing w:before="480" w:after="180" w:line="240" w:lineRule="auto"/>
         <w:contextualSpacing w:val="0"/>
       </w:pPr>
-      <w:bookmarkStart w:id="11" w:name="_mpqza6jxmg1n" w:colFirst="0" w:colLast="0"/>
-      <w:bookmarkEnd w:id="11"/>
+      <w:bookmarkStart w:id="10" w:name="_mpqza6jxmg1n" w:colFirst="0" w:colLast="0"/>
+      <w:bookmarkEnd w:id="10"/>
       <w:r>
         <w:t>Table of Contents</w:t>
       </w:r>
@@ -1077,8 +1075,8 @@
         <w:pStyle w:val="berschrift1"/>
         <w:contextualSpacing w:val="0"/>
       </w:pPr>
-      <w:bookmarkStart w:id="12" w:name="_fulgh8sf1ocg" w:colFirst="0" w:colLast="0"/>
-      <w:bookmarkEnd w:id="12"/>
+      <w:bookmarkStart w:id="11" w:name="_fulgh8sf1ocg" w:colFirst="0" w:colLast="0"/>
+      <w:bookmarkEnd w:id="11"/>
       <w:r>
         <w:t>Purpose of the Technical Safety Concept</w:t>
       </w:r>
@@ -1102,8 +1100,8 @@
         <w:pStyle w:val="berschrift1"/>
         <w:contextualSpacing w:val="0"/>
       </w:pPr>
-      <w:bookmarkStart w:id="13" w:name="_757cx6xm46zb" w:colFirst="0" w:colLast="0"/>
-      <w:bookmarkEnd w:id="13"/>
+      <w:bookmarkStart w:id="12" w:name="_757cx6xm46zb" w:colFirst="0" w:colLast="0"/>
+      <w:bookmarkEnd w:id="12"/>
       <w:r>
         <w:lastRenderedPageBreak/>
         <w:t>Inputs to the Technical Safety Concept</w:t>
@@ -1114,8 +1112,8 @@
         <w:pStyle w:val="berschrift2"/>
         <w:contextualSpacing w:val="0"/>
       </w:pPr>
-      <w:bookmarkStart w:id="14" w:name="_2f9rjqxbsp2" w:colFirst="0" w:colLast="0"/>
-      <w:bookmarkEnd w:id="14"/>
+      <w:bookmarkStart w:id="13" w:name="_2f9rjqxbsp2" w:colFirst="0" w:colLast="0"/>
+      <w:bookmarkEnd w:id="13"/>
       <w:r>
         <w:t>Functional Safety Requirements</w:t>
       </w:r>
@@ -1384,13 +1382,8 @@
               <w:spacing w:line="240" w:lineRule="auto"/>
             </w:pPr>
             <w:r>
-              <w:t xml:space="preserve">50 </w:t>
-            </w:r>
-            <w:proofErr w:type="spellStart"/>
-            <w:r>
-              <w:t>ms</w:t>
-            </w:r>
-            <w:proofErr w:type="spellEnd"/>
+              <w:t>50 ms</w:t>
+            </w:r>
           </w:p>
         </w:tc>
         <w:tc>
@@ -1517,13 +1510,8 @@
               <w:spacing w:line="240" w:lineRule="auto"/>
             </w:pPr>
             <w:r>
-              <w:t xml:space="preserve">50 </w:t>
-            </w:r>
-            <w:proofErr w:type="spellStart"/>
-            <w:r>
-              <w:t>ms</w:t>
-            </w:r>
-            <w:proofErr w:type="spellEnd"/>
+              <w:t>50 ms</w:t>
+            </w:r>
           </w:p>
         </w:tc>
         <w:tc>
@@ -1655,13 +1643,8 @@
               <w:spacing w:line="240" w:lineRule="auto"/>
             </w:pPr>
             <w:r>
-              <w:t xml:space="preserve">500 </w:t>
-            </w:r>
-            <w:proofErr w:type="spellStart"/>
-            <w:r>
-              <w:t>ms</w:t>
-            </w:r>
-            <w:proofErr w:type="spellEnd"/>
+              <w:t>500 ms</w:t>
+            </w:r>
           </w:p>
         </w:tc>
         <w:tc>
@@ -1691,8 +1674,8 @@
         <w:pStyle w:val="berschrift2"/>
         <w:contextualSpacing w:val="0"/>
       </w:pPr>
-      <w:bookmarkStart w:id="15" w:name="_qp3s9pvua9mt" w:colFirst="0" w:colLast="0"/>
-      <w:bookmarkEnd w:id="15"/>
+      <w:bookmarkStart w:id="14" w:name="_qp3s9pvua9mt" w:colFirst="0" w:colLast="0"/>
+      <w:bookmarkEnd w:id="14"/>
     </w:p>
     <w:p>
       <w:pPr>
@@ -1763,16 +1746,16 @@
         <w:pStyle w:val="berschrift3"/>
         <w:contextualSpacing w:val="0"/>
       </w:pPr>
-      <w:bookmarkStart w:id="16" w:name="_qvk4x8rvn2fn" w:colFirst="0" w:colLast="0"/>
-      <w:bookmarkEnd w:id="16"/>
+      <w:bookmarkStart w:id="15" w:name="_qvk4x8rvn2fn" w:colFirst="0" w:colLast="0"/>
+      <w:bookmarkEnd w:id="15"/>
     </w:p>
     <w:p>
       <w:pPr>
         <w:pStyle w:val="berschrift3"/>
         <w:contextualSpacing w:val="0"/>
       </w:pPr>
-      <w:bookmarkStart w:id="17" w:name="_cqb49updinx4" w:colFirst="0" w:colLast="0"/>
-      <w:bookmarkEnd w:id="17"/>
+      <w:bookmarkStart w:id="16" w:name="_cqb49updinx4" w:colFirst="0" w:colLast="0"/>
+      <w:bookmarkEnd w:id="16"/>
       <w:r>
         <w:t>Functional overview of architecture elements</w:t>
       </w:r>
@@ -2474,8 +2457,8 @@
         <w:pStyle w:val="berschrift1"/>
         <w:contextualSpacing w:val="0"/>
       </w:pPr>
-      <w:bookmarkStart w:id="18" w:name="_mx8us8onanqo" w:colFirst="0" w:colLast="0"/>
-      <w:bookmarkEnd w:id="18"/>
+      <w:bookmarkStart w:id="17" w:name="_mx8us8onanqo" w:colFirst="0" w:colLast="0"/>
+      <w:bookmarkEnd w:id="17"/>
       <w:r>
         <w:t>Technical Safety Concept</w:t>
       </w:r>
@@ -2486,8 +2469,8 @@
         <w:pStyle w:val="berschrift2"/>
         <w:contextualSpacing w:val="0"/>
       </w:pPr>
-      <w:bookmarkStart w:id="19" w:name="_lnxjuovv6kca" w:colFirst="0" w:colLast="0"/>
-      <w:bookmarkEnd w:id="19"/>
+      <w:bookmarkStart w:id="18" w:name="_lnxjuovv6kca" w:colFirst="0" w:colLast="0"/>
+      <w:bookmarkEnd w:id="18"/>
       <w:r>
         <w:t>Technical Safety Requirements</w:t>
       </w:r>
@@ -2741,13 +2724,8 @@
               <w:widowControl w:val="0"/>
             </w:pPr>
             <w:r>
-              <w:t xml:space="preserve">The lane keeping item shall ensure that the lane departure oscillating torque amplitude is below </w:t>
-            </w:r>
-            <w:proofErr w:type="spellStart"/>
-            <w:r>
-              <w:t>Max_Torque_Amplitude</w:t>
-            </w:r>
-            <w:proofErr w:type="spellEnd"/>
+              <w:t>The lane keeping item shall ensure that the lane departure oscillating torque amplitude is below Max_Torque_Amplitude</w:t>
+            </w:r>
           </w:p>
         </w:tc>
         <w:tc>
@@ -3116,13 +3094,8 @@
               <w:spacing w:line="240" w:lineRule="auto"/>
             </w:pPr>
             <w:r>
-              <w:t xml:space="preserve">50 </w:t>
-            </w:r>
-            <w:proofErr w:type="spellStart"/>
-            <w:r>
-              <w:t>ms</w:t>
-            </w:r>
-            <w:proofErr w:type="spellEnd"/>
+              <w:t>50 ms</w:t>
+            </w:r>
           </w:p>
         </w:tc>
         <w:tc>
@@ -3161,15 +3134,7 @@
               <w:spacing w:line="240" w:lineRule="auto"/>
             </w:pPr>
             <w:r>
-              <w:t xml:space="preserve">LDW Torque Request </w:t>
-            </w:r>
-            <w:proofErr w:type="spellStart"/>
-            <w:r>
-              <w:t>Frequen</w:t>
-            </w:r>
-            <w:proofErr w:type="spellEnd"/>
-            <w:r>
-              <w:t xml:space="preserve"> cy shall be set to zero</w:t>
+              <w:t>LDW Torque Request Frequen cy shall be set to zero</w:t>
             </w:r>
           </w:p>
         </w:tc>
@@ -3277,13 +3242,8 @@
               <w:spacing w:line="240" w:lineRule="auto"/>
             </w:pPr>
             <w:r>
-              <w:t xml:space="preserve">50 </w:t>
-            </w:r>
-            <w:proofErr w:type="spellStart"/>
-            <w:r>
-              <w:t>ms</w:t>
-            </w:r>
-            <w:proofErr w:type="spellEnd"/>
+              <w:t>50 ms</w:t>
+            </w:r>
           </w:p>
         </w:tc>
         <w:tc>
@@ -3322,15 +3282,7 @@
               <w:spacing w:line="240" w:lineRule="auto"/>
             </w:pPr>
             <w:r>
-              <w:t xml:space="preserve">LDW Torque Request </w:t>
-            </w:r>
-            <w:proofErr w:type="spellStart"/>
-            <w:r>
-              <w:t>Frequen</w:t>
-            </w:r>
-            <w:proofErr w:type="spellEnd"/>
-            <w:r>
-              <w:t xml:space="preserve"> cy shall be set to zero</w:t>
+              <w:t>LDW Torque Request Frequen cy shall be set to zero</w:t>
             </w:r>
           </w:p>
         </w:tc>
@@ -3438,13 +3390,8 @@
               <w:spacing w:line="240" w:lineRule="auto"/>
             </w:pPr>
             <w:r>
-              <w:t xml:space="preserve">50 </w:t>
-            </w:r>
-            <w:proofErr w:type="spellStart"/>
-            <w:r>
-              <w:t>ms</w:t>
-            </w:r>
-            <w:proofErr w:type="spellEnd"/>
+              <w:t>50 ms</w:t>
+            </w:r>
           </w:p>
         </w:tc>
         <w:tc>
@@ -3483,15 +3430,7 @@
               <w:spacing w:line="240" w:lineRule="auto"/>
             </w:pPr>
             <w:r>
-              <w:t xml:space="preserve">LDW Torque Request </w:t>
-            </w:r>
-            <w:proofErr w:type="spellStart"/>
-            <w:r>
-              <w:t>Frequen</w:t>
-            </w:r>
-            <w:proofErr w:type="spellEnd"/>
-            <w:r>
-              <w:t xml:space="preserve"> cy shall be set to zero</w:t>
+              <w:t>LDW Torque Request Frequen cy shall be set to zero</w:t>
             </w:r>
           </w:p>
         </w:tc>
@@ -3599,13 +3538,8 @@
               <w:spacing w:line="240" w:lineRule="auto"/>
             </w:pPr>
             <w:r>
-              <w:t xml:space="preserve">50 </w:t>
-            </w:r>
-            <w:proofErr w:type="spellStart"/>
-            <w:r>
-              <w:t>ms</w:t>
-            </w:r>
-            <w:proofErr w:type="spellEnd"/>
+              <w:t>50 ms</w:t>
+            </w:r>
           </w:p>
         </w:tc>
         <w:tc>
@@ -3624,7 +3558,7 @@
               <w:spacing w:line="240" w:lineRule="auto"/>
             </w:pPr>
             <w:r>
-              <w:t>EPS ECU – LDW Safety</w:t>
+              <w:t>Data transmission integrity check</w:t>
             </w:r>
           </w:p>
         </w:tc>
@@ -3644,15 +3578,7 @@
               <w:spacing w:line="240" w:lineRule="auto"/>
             </w:pPr>
             <w:r>
-              <w:t xml:space="preserve">LDW Torque Request </w:t>
-            </w:r>
-            <w:proofErr w:type="spellStart"/>
-            <w:r>
-              <w:t>Frequen</w:t>
-            </w:r>
-            <w:proofErr w:type="spellEnd"/>
-            <w:r>
-              <w:t xml:space="preserve"> cy shall be set to zero</w:t>
+              <w:t>LDW Torque Request Frequen cy shall be set to zero</w:t>
             </w:r>
           </w:p>
         </w:tc>
@@ -3780,7 +3706,7 @@
               <w:spacing w:line="240" w:lineRule="auto"/>
             </w:pPr>
             <w:r>
-              <w:t>EPS ECU – LDW Safety</w:t>
+              <w:t>Safety startup - Memory test</w:t>
             </w:r>
           </w:p>
         </w:tc>
@@ -3800,15 +3726,7 @@
               <w:spacing w:line="240" w:lineRule="auto"/>
             </w:pPr>
             <w:r>
-              <w:t xml:space="preserve">LDW Torque Request </w:t>
-            </w:r>
-            <w:proofErr w:type="spellStart"/>
-            <w:r>
-              <w:t>Frequen</w:t>
-            </w:r>
-            <w:proofErr w:type="spellEnd"/>
-            <w:r>
-              <w:t xml:space="preserve"> cy shall be set to zero</w:t>
+              <w:t>LDW Torque Request Frequen cy shall be set to zero</w:t>
             </w:r>
           </w:p>
         </w:tc>
@@ -4063,13 +3981,8 @@
               <w:widowControl w:val="0"/>
             </w:pPr>
             <w:r>
-              <w:t xml:space="preserve">The lane keeping item shall ensure that the lane departure oscillating torque frequency is below </w:t>
-            </w:r>
-            <w:proofErr w:type="spellStart"/>
-            <w:r>
-              <w:t>Max_Torque_Frequency</w:t>
-            </w:r>
-            <w:proofErr w:type="spellEnd"/>
+              <w:t>The lane keeping item shall ensure that the lane departure oscillating torque frequency is below Max_Torque_Frequency</w:t>
+            </w:r>
           </w:p>
         </w:tc>
         <w:tc>
@@ -4442,13 +4355,8 @@
               <w:spacing w:line="240" w:lineRule="auto"/>
             </w:pPr>
             <w:r>
-              <w:t xml:space="preserve">50 </w:t>
-            </w:r>
-            <w:proofErr w:type="spellStart"/>
-            <w:r>
-              <w:t>ms</w:t>
-            </w:r>
-            <w:proofErr w:type="spellEnd"/>
+              <w:t>50 ms</w:t>
+            </w:r>
           </w:p>
         </w:tc>
         <w:tc>
@@ -4487,15 +4395,7 @@
               <w:spacing w:line="240" w:lineRule="auto"/>
             </w:pPr>
             <w:r>
-              <w:t xml:space="preserve">LDW Torque Request </w:t>
-            </w:r>
-            <w:proofErr w:type="spellStart"/>
-            <w:r>
-              <w:t>Frequen</w:t>
-            </w:r>
-            <w:proofErr w:type="spellEnd"/>
-            <w:r>
-              <w:t xml:space="preserve"> cy shall be set to zero</w:t>
+              <w:t>LDW Torque Request Frequen cy shall be set to zero</w:t>
             </w:r>
           </w:p>
         </w:tc>
@@ -4603,13 +4503,8 @@
               <w:spacing w:line="240" w:lineRule="auto"/>
             </w:pPr>
             <w:r>
-              <w:t xml:space="preserve">50 </w:t>
-            </w:r>
-            <w:proofErr w:type="spellStart"/>
-            <w:r>
-              <w:t>ms</w:t>
-            </w:r>
-            <w:proofErr w:type="spellEnd"/>
+              <w:t>50 ms</w:t>
+            </w:r>
           </w:p>
         </w:tc>
         <w:tc>
@@ -4648,15 +4543,7 @@
               <w:spacing w:line="240" w:lineRule="auto"/>
             </w:pPr>
             <w:r>
-              <w:t xml:space="preserve">LDW Torque Request </w:t>
-            </w:r>
-            <w:proofErr w:type="spellStart"/>
-            <w:r>
-              <w:t>Frequen</w:t>
-            </w:r>
-            <w:proofErr w:type="spellEnd"/>
-            <w:r>
-              <w:t xml:space="preserve"> cy shall be set to zero</w:t>
+              <w:t>LDW Torque Request Frequen cy shall be set to zero</w:t>
             </w:r>
           </w:p>
         </w:tc>
@@ -4764,13 +4651,8 @@
               <w:spacing w:line="240" w:lineRule="auto"/>
             </w:pPr>
             <w:r>
-              <w:t xml:space="preserve">50 </w:t>
-            </w:r>
-            <w:proofErr w:type="spellStart"/>
-            <w:r>
-              <w:t>ms</w:t>
-            </w:r>
-            <w:proofErr w:type="spellEnd"/>
+              <w:t>50 ms</w:t>
+            </w:r>
           </w:p>
         </w:tc>
         <w:tc>
@@ -4809,15 +4691,7 @@
               <w:spacing w:line="240" w:lineRule="auto"/>
             </w:pPr>
             <w:r>
-              <w:t xml:space="preserve">LDW Torque Request </w:t>
-            </w:r>
-            <w:proofErr w:type="spellStart"/>
-            <w:r>
-              <w:t>Frequen</w:t>
-            </w:r>
-            <w:proofErr w:type="spellEnd"/>
-            <w:r>
-              <w:t xml:space="preserve"> cy shall be set to zero</w:t>
+              <w:t>LDW Torque Request Frequen cy shall be set to zero</w:t>
             </w:r>
           </w:p>
         </w:tc>
@@ -4926,13 +4800,8 @@
               <w:spacing w:line="240" w:lineRule="auto"/>
             </w:pPr>
             <w:r>
-              <w:t xml:space="preserve">50 </w:t>
-            </w:r>
-            <w:proofErr w:type="spellStart"/>
-            <w:r>
-              <w:t>ms</w:t>
-            </w:r>
-            <w:proofErr w:type="spellEnd"/>
+              <w:t>50 ms</w:t>
+            </w:r>
           </w:p>
         </w:tc>
         <w:tc>
@@ -4951,7 +4820,7 @@
               <w:spacing w:line="240" w:lineRule="auto"/>
             </w:pPr>
             <w:r>
-              <w:t>EPS ECU – LKA Safety</w:t>
+              <w:t>Data transmission integrity check</w:t>
             </w:r>
           </w:p>
         </w:tc>
@@ -4971,15 +4840,7 @@
               <w:spacing w:line="240" w:lineRule="auto"/>
             </w:pPr>
             <w:r>
-              <w:t xml:space="preserve">LDW Torque Request </w:t>
-            </w:r>
-            <w:proofErr w:type="spellStart"/>
-            <w:r>
-              <w:t>Frequen</w:t>
-            </w:r>
-            <w:proofErr w:type="spellEnd"/>
-            <w:r>
-              <w:t xml:space="preserve"> cy shall be set to zero</w:t>
+              <w:t>LDW Torque Request Frequen cy shall be set to zero</w:t>
             </w:r>
           </w:p>
         </w:tc>
@@ -5127,15 +4988,7 @@
               <w:spacing w:line="240" w:lineRule="auto"/>
             </w:pPr>
             <w:r>
-              <w:t xml:space="preserve">LDW Torque Request </w:t>
-            </w:r>
-            <w:proofErr w:type="spellStart"/>
-            <w:r>
-              <w:t>Frequen</w:t>
-            </w:r>
-            <w:proofErr w:type="spellEnd"/>
-            <w:r>
-              <w:t xml:space="preserve"> cy shall be set to zero</w:t>
+              <w:t>LDW Torque Request Frequen cy shall be set to zero</w:t>
             </w:r>
           </w:p>
         </w:tc>
@@ -5397,13 +5250,8 @@
               <w:widowControl w:val="0"/>
             </w:pPr>
             <w:r>
-              <w:t xml:space="preserve">The lane keeping item shall ensure that the lane keeping assistance torque is applied for only </w:t>
-            </w:r>
-            <w:proofErr w:type="spellStart"/>
-            <w:r>
-              <w:t>Max_Duration</w:t>
-            </w:r>
-            <w:proofErr w:type="spellEnd"/>
+              <w:t>The lane keeping item shall ensure that the lane keeping assistance torque is applied for only Max_Duration</w:t>
+            </w:r>
           </w:p>
         </w:tc>
         <w:tc>
@@ -5771,13 +5619,8 @@
               <w:spacing w:line="240" w:lineRule="auto"/>
             </w:pPr>
             <w:r>
-              <w:t xml:space="preserve">500 </w:t>
-            </w:r>
-            <w:proofErr w:type="spellStart"/>
-            <w:r>
-              <w:t>ms</w:t>
-            </w:r>
-            <w:proofErr w:type="spellEnd"/>
+              <w:t>500 ms</w:t>
+            </w:r>
           </w:p>
         </w:tc>
         <w:tc>
@@ -5925,13 +5768,8 @@
               <w:spacing w:line="240" w:lineRule="auto"/>
             </w:pPr>
             <w:r>
-              <w:t xml:space="preserve">500 </w:t>
-            </w:r>
-            <w:proofErr w:type="spellStart"/>
-            <w:r>
-              <w:t>ms</w:t>
-            </w:r>
-            <w:proofErr w:type="spellEnd"/>
+              <w:t>500 ms</w:t>
+            </w:r>
           </w:p>
         </w:tc>
         <w:tc>
@@ -6078,13 +5916,8 @@
               <w:spacing w:line="240" w:lineRule="auto"/>
             </w:pPr>
             <w:r>
-              <w:t xml:space="preserve">500 </w:t>
-            </w:r>
-            <w:proofErr w:type="spellStart"/>
-            <w:r>
-              <w:t>ms</w:t>
-            </w:r>
-            <w:proofErr w:type="spellEnd"/>
+              <w:t>500 ms</w:t>
+            </w:r>
           </w:p>
         </w:tc>
         <w:tc>
@@ -6231,13 +6064,8 @@
               <w:spacing w:line="240" w:lineRule="auto"/>
             </w:pPr>
             <w:r>
-              <w:t xml:space="preserve">500 </w:t>
-            </w:r>
-            <w:proofErr w:type="spellStart"/>
-            <w:r>
-              <w:t>ms</w:t>
-            </w:r>
-            <w:proofErr w:type="spellEnd"/>
+              <w:t>500 ms</w:t>
+            </w:r>
           </w:p>
         </w:tc>
         <w:tc>
@@ -6256,7 +6084,7 @@
               <w:spacing w:line="240" w:lineRule="auto"/>
             </w:pPr>
             <w:r>
-              <w:t>EPS ECU – LKA Safety</w:t>
+              <w:t>Data transmission integrity check</w:t>
             </w:r>
           </w:p>
         </w:tc>
@@ -6384,13 +6212,8 @@
               <w:spacing w:line="240" w:lineRule="auto"/>
             </w:pPr>
             <w:r>
-              <w:t xml:space="preserve">500 </w:t>
-            </w:r>
-            <w:proofErr w:type="spellStart"/>
-            <w:r>
-              <w:t>ms</w:t>
-            </w:r>
-            <w:proofErr w:type="spellEnd"/>
+              <w:t>500 ms</w:t>
+            </w:r>
           </w:p>
         </w:tc>
         <w:tc>
@@ -6409,8 +6232,10 @@
               <w:spacing w:line="240" w:lineRule="auto"/>
             </w:pPr>
             <w:r>
-              <w:t>EPS ECU – LKA Safety</w:t>
-            </w:r>
+              <w:t>Safety startup - Memory test</w:t>
+            </w:r>
+            <w:bookmarkStart w:id="19" w:name="_GoBack"/>
+            <w:bookmarkEnd w:id="19"/>
           </w:p>
         </w:tc>
         <w:tc>

</xml_diff>